<commit_message>
Teodt ready for PQ submission
</commit_message>
<xml_diff>
--- a/teodt/teodt-pq-submission.docx
+++ b/teodt/teodt-pq-submission.docx
@@ -34,7 +34,22 @@
         <w:t xml:space="preserve">What question are decision theorists trying to answer, and why is it worth trying to answer it? A lot of philosophers talk as if the aim of decision theory is to describe how we should make decisions, and the reason to do this is to help us make better decisions. I disagree on both fronts. The aim of the decision theory is to describe how a certain kind of idealised decider does in fact decide. And the reason to do this is that this idealisation, like many other idealisations, helps generate explanations of real-world behaviour. We shouldn’t do what these ideal deciders do, or try to be more like them, because a lot of what they do only makes sense because of the differences between us and them. Still, sometimes those differences are small enough that they can be ignored in explanations, and that’s when decision theory is useful.</w:t>
       </w:r>
     </w:p>
-    <w:bookmarkStart w:id="21" w:name="what-is-decision-theory-a-theory-of"/>
+    <w:p>
+      <w:pPr>
+        <w:pStyle w:val="Abstract"/>
+      </w:pPr>
+      <w:r>
+        <w:rPr>
+          <w:b/>
+          <w:bCs/>
+        </w:rPr>
+        <w:t xml:space="preserve">Keywords</w:t>
+      </w:r>
+      <w:r>
+        <w:t xml:space="preserve">: decision theory, model, idealisation, advice, second-best.</w:t>
+      </w:r>
+    </w:p>
+    <w:bookmarkStart w:id="22" w:name="what-is-decision-theory-a-theory-of"/>
     <w:p>
       <w:pPr>
         <w:pStyle w:val="Heading1"/>
@@ -48,7 +63,19 @@
         <w:pStyle w:val="FirstParagraph"/>
       </w:pPr>
       <w:r>
-        <w:t xml:space="preserve">If you’re reading a paper like this, you’re probably familiar with seeing papers defending this or that decision theory. Familiar decision theories include:</w:t>
+        <w:t xml:space="preserve">If you’re reading a paper like this, you’re probably familiar with seeing papers defending this or that decision theory.</w:t>
+      </w:r>
+      <w:r>
+        <w:rPr>
+          <w:rStyle w:val="FootnoteReference"/>
+        </w:rPr>
+        <w:footnoteReference w:id="20"/>
+      </w:r>
+      <w:r>
+        <w:t xml:space="preserve"> </w:t>
+      </w:r>
+      <w:r>
+        <w:t xml:space="preserve">Familiar decision theories include:</w:t>
       </w:r>
     </w:p>
     <w:p>
@@ -241,7 +268,7 @@
         <w:rPr>
           <w:rStyle w:val="FootnoteReference"/>
         </w:rPr>
-        <w:footnoteReference w:id="20"/>
+        <w:footnoteReference w:id="21"/>
       </w:r>
       <w:r>
         <w:t xml:space="preserve"> </w:t>
@@ -386,8 +413,8 @@
         <w:t xml:space="preserve">). He says that we should think of philosophical work in these areas as modeling rather than theorizing. I agree. If decision theory is a theory of anything, it’s a theory of how some very strange creatures behave. Why we care about those creatures is rather unclear. If it is a model of how humans behave when certain constraints are not significant, then it is clear what we are doing. I’m calling this idealisation rather than modeling, but this is as much a terminological difference as anything else; I agree with Roussos’s main claims. If anything, I think the case for a view like his is even stronger in decision theory than in ethics or formal epistemology, and the point of this paper is to make that case.</w:t>
       </w:r>
     </w:p>
-    <w:bookmarkEnd w:id="21"/>
-    <w:bookmarkStart w:id="46" w:name="two-cases"/>
+    <w:bookmarkEnd w:id="22"/>
+    <w:bookmarkStart w:id="47" w:name="two-cases"/>
     <w:p>
       <w:pPr>
         <w:pStyle w:val="Heading1"/>
@@ -396,7 +423,7 @@
         <w:t xml:space="preserve">2. Two Cases</w:t>
       </w:r>
     </w:p>
-    <w:bookmarkStart w:id="22" w:name="betting"/>
+    <w:bookmarkStart w:id="23" w:name="betting"/>
     <w:p>
       <w:pPr>
         <w:pStyle w:val="Heading2"/>
@@ -450,8 +477,8 @@
         <w:t xml:space="preserve">So far this will probably strike you, dear reader, as obvious. But there’s another step, that I think will strike some people as nearly as obvious, that I’m at pains to resist. Some might say that decision theorists don’t tell Chooser to bet on the winner because this is lousy advice. Chooser can’t bet on the winner, at least not as such. That, I’ll argue, would be a misstep. Decision theorists do not restrict themselves to answers that can be practically carried out.</w:t>
       </w:r>
     </w:p>
-    <w:bookmarkEnd w:id="22"/>
-    <w:bookmarkStart w:id="43" w:name="salesman"/>
+    <w:bookmarkEnd w:id="23"/>
+    <w:bookmarkStart w:id="44" w:name="salesman"/>
     <w:p>
       <w:pPr>
         <w:pStyle w:val="Heading2"/>
@@ -483,7 +510,7 @@
         <w:rPr>
           <w:rStyle w:val="FootnoteReference"/>
         </w:rPr>
-        <w:footnoteReference w:id="23"/>
+        <w:footnoteReference w:id="24"/>
       </w:r>
       <w:r>
         <w:t xml:space="preserve"> </w:t>
@@ -519,7 +546,7 @@
       <w:tr>
         <w:tc>
           <w:tcPr/>
-          <w:bookmarkStart w:id="27" w:name="fig-map"/>
+          <w:bookmarkStart w:id="28" w:name="fig-map"/>
           <w:p>
             <w:pPr>
               <w:pStyle w:val="Compact"/>
@@ -530,18 +557,18 @@
                 <wp:inline>
                   <wp:extent cx="5207000" cy="4165600"/>
                   <wp:effectExtent b="0" l="0" r="0" t="0"/>
-                  <wp:docPr descr="" title="" id="25" name="Picture"/>
+                  <wp:docPr descr="" title="" id="26" name="Picture"/>
                   <a:graphic>
                     <a:graphicData uri="http://schemas.openxmlformats.org/drawingml/2006/picture">
                       <pic:pic>
                         <pic:nvPicPr>
-                          <pic:cNvPr descr="teodt-pq-submission_files/figure-docx/fig-map-1.png" id="26" name="Picture"/>
+                          <pic:cNvPr descr="teodt-pq-submission_files/figure-docx/fig-map-1.png" id="27" name="Picture"/>
                           <pic:cNvPicPr>
                             <a:picLocks noChangeArrowheads="1" noChangeAspect="1"/>
                           </pic:cNvPicPr>
                         </pic:nvPicPr>
                         <pic:blipFill>
-                          <a:blip r:embed="rId24"/>
+                          <a:blip r:embed="rId25"/>
                           <a:stretch>
                             <a:fillRect/>
                           </a:stretch>
@@ -581,7 +608,7 @@
               <w:t xml:space="preserve">Figure 1: 257 American cites; our task is to find the shortest path that goes through all of them.</w:t>
             </w:r>
           </w:p>
-          <w:bookmarkEnd w:id="27"/>
+          <w:bookmarkEnd w:id="28"/>
         </w:tc>
       </w:tr>
     </w:tbl>
@@ -596,7 +623,7 @@
         <w:rPr>
           <w:rStyle w:val="FootnoteReference"/>
         </w:rPr>
-        <w:footnoteReference w:id="28"/>
+        <w:footnoteReference w:id="29"/>
       </w:r>
     </w:p>
     <w:p>
@@ -627,7 +654,7 @@
         <w:rPr>
           <w:rStyle w:val="FootnoteReference"/>
         </w:rPr>
-        <w:footnoteReference w:id="29"/>
+        <w:footnoteReference w:id="30"/>
       </w:r>
       <w:r>
         <w:t xml:space="preserve"> </w:t>
@@ -656,7 +683,7 @@
         <w:rPr>
           <w:rStyle w:val="FootnoteReference"/>
         </w:rPr>
-        <w:footnoteReference w:id="30"/>
+        <w:footnoteReference w:id="31"/>
       </w:r>
     </w:p>
     <w:tbl>
@@ -672,7 +699,7 @@
       <w:tr>
         <w:tc>
           <w:tcPr/>
-          <w:bookmarkStart w:id="34" w:name="fig-farthest"/>
+          <w:bookmarkStart w:id="35" w:name="fig-farthest"/>
           <w:p>
             <w:pPr>
               <w:pStyle w:val="Compact"/>
@@ -683,18 +710,18 @@
                 <wp:inline>
                   <wp:extent cx="5207000" cy="4165600"/>
                   <wp:effectExtent b="0" l="0" r="0" t="0"/>
-                  <wp:docPr descr="" title="" id="32" name="Picture"/>
+                  <wp:docPr descr="" title="" id="33" name="Picture"/>
                   <a:graphic>
                     <a:graphicData uri="http://schemas.openxmlformats.org/drawingml/2006/picture">
                       <pic:pic>
                         <pic:nvPicPr>
-                          <pic:cNvPr descr="teodt-pq-submission_files/figure-docx/fig-farthest-1.png" id="33" name="Picture"/>
+                          <pic:cNvPr descr="teodt-pq-submission_files/figure-docx/fig-farthest-1.png" id="34" name="Picture"/>
                           <pic:cNvPicPr>
                             <a:picLocks noChangeArrowheads="1" noChangeAspect="1"/>
                           </pic:cNvPicPr>
                         </pic:nvPicPr>
                         <pic:blipFill>
-                          <a:blip r:embed="rId31"/>
+                          <a:blip r:embed="rId32"/>
                           <a:stretch>
                             <a:fillRect/>
                           </a:stretch>
@@ -734,7 +761,7 @@
               <w:t xml:space="preserve">Figure 2: An output of the Farthest Insertion Algorithm, with a length of 21075 miles.</w:t>
             </w:r>
           </w:p>
-          <w:bookmarkEnd w:id="34"/>
+          <w:bookmarkEnd w:id="35"/>
         </w:tc>
       </w:tr>
     </w:tbl>
@@ -807,7 +834,7 @@
       <w:tr>
         <w:tc>
           <w:tcPr/>
-          <w:bookmarkStart w:id="38" w:name="fig-two-opt"/>
+          <w:bookmarkStart w:id="39" w:name="fig-two-opt"/>
           <w:p>
             <w:pPr>
               <w:pStyle w:val="Compact"/>
@@ -818,18 +845,18 @@
                 <wp:inline>
                   <wp:extent cx="5207000" cy="4165600"/>
                   <wp:effectExtent b="0" l="0" r="0" t="0"/>
-                  <wp:docPr descr="" title="" id="36" name="Picture"/>
+                  <wp:docPr descr="" title="" id="37" name="Picture"/>
                   <a:graphic>
                     <a:graphicData uri="http://schemas.openxmlformats.org/drawingml/2006/picture">
                       <pic:pic>
                         <pic:nvPicPr>
-                          <pic:cNvPr descr="teodt-pq-submission_files/figure-docx/fig-two-opt-1.png" id="37" name="Picture"/>
+                          <pic:cNvPr descr="teodt-pq-submission_files/figure-docx/fig-two-opt-1.png" id="38" name="Picture"/>
                           <pic:cNvPicPr>
                             <a:picLocks noChangeArrowheads="1" noChangeAspect="1"/>
                           </pic:cNvPicPr>
                         </pic:nvPicPr>
                         <pic:blipFill>
-                          <a:blip r:embed="rId35"/>
+                          <a:blip r:embed="rId36"/>
                           <a:stretch>
                             <a:fillRect/>
                           </a:stretch>
@@ -869,7 +896,7 @@
               <w:t xml:space="preserve">Figure 3: The output of an optimisation process, which reduced the path length to 20891 miles.</w:t>
             </w:r>
           </w:p>
-          <w:bookmarkEnd w:id="38"/>
+          <w:bookmarkEnd w:id="39"/>
         </w:tc>
       </w:tr>
     </w:tbl>
@@ -916,7 +943,7 @@
       <w:tr>
         <w:tc>
           <w:tcPr/>
-          <w:bookmarkStart w:id="42" w:name="fig-best"/>
+          <w:bookmarkStart w:id="43" w:name="fig-best"/>
           <w:p>
             <w:pPr>
               <w:pStyle w:val="Compact"/>
@@ -927,18 +954,18 @@
                 <wp:inline>
                   <wp:extent cx="5207000" cy="4165600"/>
                   <wp:effectExtent b="0" l="0" r="0" t="0"/>
-                  <wp:docPr descr="" title="" id="40" name="Picture"/>
+                  <wp:docPr descr="" title="" id="41" name="Picture"/>
                   <a:graphic>
                     <a:graphicData uri="http://schemas.openxmlformats.org/drawingml/2006/picture">
                       <pic:pic>
                         <pic:nvPicPr>
-                          <pic:cNvPr descr="teodt-pq-submission_files/figure-docx/fig-best-1.png" id="41" name="Picture"/>
+                          <pic:cNvPr descr="teodt-pq-submission_files/figure-docx/fig-best-1.png" id="42" name="Picture"/>
                           <pic:cNvPicPr>
                             <a:picLocks noChangeArrowheads="1" noChangeAspect="1"/>
                           </pic:cNvPicPr>
                         </pic:nvPicPr>
                         <pic:blipFill>
-                          <a:blip r:embed="rId39"/>
+                          <a:blip r:embed="rId40"/>
                           <a:stretch>
                             <a:fillRect/>
                           </a:stretch>
@@ -978,7 +1005,7 @@
               <w:t xml:space="preserve">Figure 4: The shortest path I could find, with a distance of 20301 miles.</w:t>
             </w:r>
           </w:p>
-          <w:bookmarkEnd w:id="42"/>
+          <w:bookmarkEnd w:id="43"/>
         </w:tc>
       </w:tr>
     </w:tbl>
@@ -1007,8 +1034,8 @@
         <w:t xml:space="preserve">is as short as possible, but I couldn’t find a shorter one. Still, for many purposes it wouldn’t have been worth the trouble it took to find this map.</w:t>
       </w:r>
     </w:p>
-    <w:bookmarkEnd w:id="43"/>
-    <w:bookmarkStart w:id="45" w:name="the-two-cases"/>
+    <w:bookmarkEnd w:id="44"/>
+    <w:bookmarkStart w:id="46" w:name="the-two-cases"/>
     <w:p>
       <w:pPr>
         <w:pStyle w:val="Heading2"/>
@@ -1049,7 +1076,7 @@
       <w:tr>
         <w:tc>
           <w:tcPr/>
-          <w:bookmarkStart w:id="44" w:name="tbl-examples"/>
+          <w:bookmarkStart w:id="45" w:name="tbl-examples"/>
           <w:p>
             <w:pPr>
               <w:jc w:val="center"/>
@@ -1234,7 +1261,7 @@
               </w:tc>
             </w:tr>
           </w:tbl>
-          <w:bookmarkEnd w:id="44"/>
+          <w:bookmarkEnd w:id="45"/>
           <w:p/>
         </w:tc>
       </w:tr>
@@ -1247,9 +1274,9 @@
         <w:t xml:space="preserve">The first row says which action would produce the best outcome in the two cases. The third row says what advice one ought give someone who had to choose in the two cases. And the middle row says what all the decision theories say about the two cases. Notably, it agrees with neither the first nor third row. Decision theory is neither in the business of saying what will produce the best result, nor with giving the most useful advice. So what is it doing?</w:t>
       </w:r>
     </w:p>
-    <w:bookmarkEnd w:id="45"/>
     <w:bookmarkEnd w:id="46"/>
-    <w:bookmarkStart w:id="49" w:name="decision-theory-as-idealisation"/>
+    <w:bookmarkEnd w:id="47"/>
+    <w:bookmarkStart w:id="50" w:name="decision-theory-as-idealisation"/>
     <w:p>
       <w:pPr>
         <w:pStyle w:val="Heading1"/>
@@ -1285,7 +1312,7 @@
         <w:rPr>
           <w:rStyle w:val="FootnoteReference"/>
         </w:rPr>
-        <w:footnoteReference w:id="47"/>
+        <w:footnoteReference w:id="48"/>
       </w:r>
       <w:r>
         <w:t xml:space="preserve">, multiplies the two together, then adds the results to get a value for the option. One repeats that for each state, and finds an extreme value. Calculating the shortest path is exactly the same, except one only has to look up one number (a distance) rather than two (a probability and a utility), and there is no multiplication. Solving for the shortest path is strictly easier than finding the maximum expected utility. And yet finding the shortest path is practically impossible.</w:t>
@@ -1356,7 +1383,7 @@
         <w:rPr>
           <w:rStyle w:val="FootnoteReference"/>
         </w:rPr>
-        <w:footnoteReference w:id="48"/>
+        <w:footnoteReference w:id="49"/>
       </w:r>
       <w:r>
         <w:t xml:space="preserve"> </w:t>
@@ -1480,8 +1507,8 @@
         <w:t xml:space="preserve">is more like hedging rather than more like never trying to get better at calculating. That, unfortunately, is not something which we can really figure out from within the idealised approach to decision theory that is standard these days.</w:t>
       </w:r>
     </w:p>
-    <w:bookmarkEnd w:id="49"/>
-    <w:bookmarkStart w:id="52" w:name="idealisations-as-models"/>
+    <w:bookmarkEnd w:id="50"/>
+    <w:bookmarkStart w:id="53" w:name="idealisations-as-models"/>
     <w:p>
       <w:pPr>
         <w:pStyle w:val="Heading1"/>
@@ -1714,7 +1741,7 @@
         <w:rPr>
           <w:rStyle w:val="FootnoteReference"/>
         </w:rPr>
-        <w:footnoteReference w:id="50"/>
+        <w:footnoteReference w:id="51"/>
       </w:r>
       <w:r>
         <w:t xml:space="preserve"> </w:t>
@@ -1726,7 +1753,7 @@
         <w:rPr>
           <w:rStyle w:val="FootnoteReference"/>
         </w:rPr>
-        <w:footnoteReference w:id="51"/>
+        <w:footnoteReference w:id="52"/>
       </w:r>
     </w:p>
     <w:p>
@@ -1737,8 +1764,8 @@
         <w:t xml:space="preserve">The philosophical significance of this is that one can’t build models like Akerlof’s without a theory of rational action under uncertainty. The big payoff of philosophical decision theory is that it’s an essential input to useful models, like the Akerlof model. Since those models are useful, getting the inputs to them right is useful.</w:t>
       </w:r>
     </w:p>
-    <w:bookmarkEnd w:id="52"/>
-    <w:bookmarkStart w:id="113" w:name="conclusions"/>
+    <w:bookmarkEnd w:id="53"/>
+    <w:bookmarkStart w:id="117" w:name="conclusions"/>
     <w:p>
       <w:pPr>
         <w:pStyle w:val="Heading1"/>
@@ -1763,7 +1790,7 @@
         <w:t xml:space="preserve">If I’m right, there are several consequences for first-order decision theory. I’ll end the paper going over four of them.</w:t>
       </w:r>
     </w:p>
-    <w:bookmarkStart w:id="53" w:name="the-value-of-limited-theories"/>
+    <w:bookmarkStart w:id="54" w:name="the-value-of-limited-theories"/>
     <w:p>
       <w:pPr>
         <w:pStyle w:val="Heading2"/>
@@ -1788,8 +1815,8 @@
         <w:t xml:space="preserve">This matters for decision theory. If a decision theory goes silent on a certain kind of case, that isn’t necessarily a bad thing. One sometimes hears theorists talk as if the fact that a theory doesn’t say what to do in a particular situation is very bad, because the point of decision theory is to provide advice. But if decision theory goes silent on cases where we don’t think decision theoretic explanations are likely to be good, that’s not necessarily a bad thing.</w:t>
       </w:r>
     </w:p>
-    <w:bookmarkEnd w:id="53"/>
-    <w:bookmarkStart w:id="54" w:name="the-ideal-agent"/>
+    <w:bookmarkEnd w:id="54"/>
+    <w:bookmarkStart w:id="55" w:name="the-ideal-agent"/>
     <w:p>
       <w:pPr>
         <w:pStyle w:val="Heading2"/>
@@ -1830,8 +1857,8 @@
         <w:t xml:space="preserve">Whether I’m right or wrong about mixed strategies, the point I want to really stress is the approach to answering these questions about idealisations. The right idealisation does not describe what we should be like, but rather what it is helpful to model us as being like.</w:t>
       </w:r>
     </w:p>
-    <w:bookmarkEnd w:id="54"/>
-    <w:bookmarkStart w:id="55" w:name="non-ideal-theory"/>
+    <w:bookmarkEnd w:id="55"/>
+    <w:bookmarkStart w:id="56" w:name="non-ideal-theory"/>
     <w:p>
       <w:pPr>
         <w:pStyle w:val="Heading2"/>
@@ -1848,8 +1875,8 @@
         <w:t xml:space="preserve">If actual decision theory is a kind of ideal theory, that means there is a space for a non-ideal theory. And there are a bunch of interesting philosophical questions about it. I think the right non-ideal theory will be some kind of reliabilism. Even if that’s right, it hardly settles matters. There are, after all, many different kinds of reliabilism, and we’d need to have answers to the decision theoretic equivalents of the generality problem, and the new evil demon problem. Still, these feel like answerable questions, and there are interesting projects to work on here.</w:t>
       </w:r>
     </w:p>
-    <w:bookmarkEnd w:id="55"/>
-    <w:bookmarkStart w:id="56" w:name="reconciliation"/>
+    <w:bookmarkEnd w:id="56"/>
+    <w:bookmarkStart w:id="57" w:name="reconciliation"/>
     <w:p>
       <w:pPr>
         <w:pStyle w:val="Heading2"/>
@@ -1910,8 +1937,8 @@
         <w:t xml:space="preserve">I don’t want to endorse all these; I’m particularly sceptical of 3. The point is just that when we distinguish ideal from non-ideal theories we open up some new options in what might seem like stale debates.</w:t>
       </w:r>
     </w:p>
-    <w:bookmarkEnd w:id="56"/>
-    <w:bookmarkStart w:id="57" w:name="other-idealisations"/>
+    <w:bookmarkEnd w:id="57"/>
+    <w:bookmarkStart w:id="58" w:name="other-idealisations"/>
     <w:p>
       <w:pPr>
         <w:pStyle w:val="Heading2"/>
@@ -1933,7 +1960,24 @@
         <w:pStyle w:val="BodyText"/>
       </w:pPr>
       <w:r>
-        <w:t xml:space="preserve">In economics there has been some interesting projects along these lines. One that’s particularly relevant here is the development of cursed equilibrium models (</w:t>
+        <w:t xml:space="preserve">One natural further idealisation is to model deciders as having not just rational credences, but true beliefs, about certain domains. In practice we do this a bit. Standard models of consumer choice assume consumers know the prices of different goods, and know their own preference structure, rather than merely assuming they have rational beliefs about these things. Standard practice in decision theory is to assume that the decider knows what options are available. If we try to have that fall out of a general practice of assuming they are rational, we end up with difficult choices about what counts as an option</w:t>
+      </w:r>
+      <w:r>
+        <w:t xml:space="preserve"> </w:t>
+      </w:r>
+      <w:r>
+        <w:t xml:space="preserve">(Hedden 2012)</w:t>
+      </w:r>
+      <w:r>
+        <w:t xml:space="preserve">. It’s simpler to treat knowledge of options as a distinct, but useful, idealisation.</w:t>
+      </w:r>
+    </w:p>
+    <w:p>
+      <w:pPr>
+        <w:pStyle w:val="BodyText"/>
+      </w:pPr>
+      <w:r>
+        <w:t xml:space="preserve">Could we weaken the assumption of costless and perfect computation? In economics there has been some interesting projects along these lines. One that’s particularly relevant here is the development of cursed equilibrium models (</w:t>
       </w:r>
       <w:r>
         <w:t xml:space="preserve">Eyster and Rabin (2005)</w:t>
@@ -1975,18 +2019,163 @@
         <w:t xml:space="preserve">. I certainly don’t want to say this is the only way to modify the idealisations in standard decision theory, or even the best such way. What I do want to say is that thinking about decision theory as the project of building good simplified models suggests that the project of building multiple models of decision could have some value.</w:t>
       </w:r>
     </w:p>
-    <w:bookmarkEnd w:id="57"/>
-    <w:bookmarkStart w:id="112" w:name="references"/>
+    <w:bookmarkEnd w:id="58"/>
+    <w:bookmarkStart w:id="59" w:name="alt-text-for-diagrams"/>
     <w:p>
       <w:pPr>
         <w:pStyle w:val="Heading2"/>
       </w:pPr>
       <w:r>
+        <w:t xml:space="preserve">Alt Text for Diagrams</w:t>
+      </w:r>
+    </w:p>
+    <w:p>
+      <w:pPr>
+        <w:pStyle w:val="Compact"/>
+        <w:numPr>
+          <w:ilvl w:val="0"/>
+          <w:numId w:val="1005"/>
+        </w:numPr>
+      </w:pPr>
+      <w:hyperlink w:anchor="fig-map">
+        <w:r>
+          <w:rPr>
+            <w:rStyle w:val="Hyperlink"/>
+          </w:rPr>
+          <w:t xml:space="preserve">Figure 1</w:t>
+        </w:r>
+      </w:hyperlink>
+      <w:r>
+        <w:t xml:space="preserve">:</w:t>
+      </w:r>
+      <w:r>
+        <w:t xml:space="preserve"> </w:t>
+      </w:r>
+      <w:r>
+        <w:t xml:space="preserve">“A map of the 48 contiguous states of the USA, with dots at the locations of 257 major cities.”</w:t>
+      </w:r>
+    </w:p>
+    <w:p>
+      <w:pPr>
+        <w:pStyle w:val="Compact"/>
+        <w:numPr>
+          <w:ilvl w:val="0"/>
+          <w:numId w:val="1005"/>
+        </w:numPr>
+      </w:pPr>
+      <w:hyperlink w:anchor="fig-farthest">
+        <w:r>
+          <w:rPr>
+            <w:rStyle w:val="Hyperlink"/>
+          </w:rPr>
+          <w:t xml:space="preserve">Figure 2</w:t>
+        </w:r>
+      </w:hyperlink>
+      <w:r>
+        <w:t xml:space="preserve">:</w:t>
+      </w:r>
+      <w:r>
+        <w:t xml:space="preserve"> </w:t>
+      </w:r>
+      <w:r>
+        <w:t xml:space="preserve">“</w:t>
+      </w:r>
+      <w:hyperlink w:anchor="fig-map">
+        <w:r>
+          <w:rPr>
+            <w:rStyle w:val="Hyperlink"/>
+          </w:rPr>
+          <w:t xml:space="preserve">Figure 1</w:t>
+        </w:r>
+      </w:hyperlink>
+      <w:r>
+        <w:t xml:space="preserve"> </w:t>
+      </w:r>
+      <w:r>
+        <w:t xml:space="preserve">plus a jagged path through the 257 cities.”</w:t>
+      </w:r>
+    </w:p>
+    <w:p>
+      <w:pPr>
+        <w:pStyle w:val="Compact"/>
+        <w:numPr>
+          <w:ilvl w:val="0"/>
+          <w:numId w:val="1005"/>
+        </w:numPr>
+      </w:pPr>
+      <w:hyperlink w:anchor="fig-two-opt">
+        <w:r>
+          <w:rPr>
+            <w:rStyle w:val="Hyperlink"/>
+          </w:rPr>
+          <w:t xml:space="preserve">Figure 3</w:t>
+        </w:r>
+      </w:hyperlink>
+      <w:r>
+        <w:t xml:space="preserve">:</w:t>
+      </w:r>
+      <w:r>
+        <w:t xml:space="preserve"> </w:t>
+      </w:r>
+      <w:r>
+        <w:t xml:space="preserve">“A similar drawing to</w:t>
+      </w:r>
+      <w:r>
+        <w:t xml:space="preserve"> </w:t>
+      </w:r>
+      <w:hyperlink w:anchor="fig-farthest">
+        <w:r>
+          <w:rPr>
+            <w:rStyle w:val="Hyperlink"/>
+          </w:rPr>
+          <w:t xml:space="preserve">Figure 2</w:t>
+        </w:r>
+      </w:hyperlink>
+      <w:r>
+        <w:t xml:space="preserve"> </w:t>
+      </w:r>
+      <w:r>
+        <w:t xml:space="preserve">with a smoother path.”</w:t>
+      </w:r>
+    </w:p>
+    <w:p>
+      <w:pPr>
+        <w:pStyle w:val="Compact"/>
+        <w:numPr>
+          <w:ilvl w:val="0"/>
+          <w:numId w:val="1005"/>
+        </w:numPr>
+      </w:pPr>
+      <w:hyperlink w:anchor="fig-best">
+        <w:r>
+          <w:rPr>
+            <w:rStyle w:val="Hyperlink"/>
+          </w:rPr>
+          <w:t xml:space="preserve">Figure 4</w:t>
+        </w:r>
+      </w:hyperlink>
+      <w:r>
+        <w:t xml:space="preserve">:</w:t>
+      </w:r>
+      <w:r>
+        <w:t xml:space="preserve"> </w:t>
+      </w:r>
+      <w:r>
+        <w:t xml:space="preserve">“Another path through the 257 cities with a different path, the shortest one the author knows.”</w:t>
+      </w:r>
+    </w:p>
+    <w:bookmarkEnd w:id="59"/>
+    <w:bookmarkStart w:id="116" w:name="references"/>
+    <w:p>
+      <w:pPr>
+        <w:pStyle w:val="Heading2"/>
+      </w:pPr>
+      <w:r>
         <w:t xml:space="preserve">References</w:t>
       </w:r>
     </w:p>
-    <w:bookmarkStart w:id="111" w:name="refs"/>
-    <w:bookmarkStart w:id="58" w:name="ref-Ahmed2014"/>
+    <w:bookmarkStart w:id="115" w:name="refs"/>
+    <w:bookmarkStart w:id="60" w:name="ref-Ahmed2014"/>
     <w:p>
       <w:pPr>
         <w:pStyle w:val="Bibliography"/>
@@ -2035,8 +2224,8 @@
         <w:t xml:space="preserve">ress.</w:t>
       </w:r>
     </w:p>
-    <w:bookmarkEnd w:id="58"/>
-    <w:bookmarkStart w:id="60" w:name="ref-Akerlof1970"/>
+    <w:bookmarkEnd w:id="60"/>
+    <w:bookmarkStart w:id="62" w:name="ref-Akerlof1970"/>
     <w:p>
       <w:pPr>
         <w:pStyle w:val="Bibliography"/>
@@ -2069,7 +2258,7 @@
       <w:r>
         <w:t xml:space="preserve"> </w:t>
       </w:r>
-      <w:hyperlink r:id="rId59">
+      <w:hyperlink r:id="rId61">
         <w:r>
           <w:rPr>
             <w:rStyle w:val="Hyperlink"/>
@@ -2081,8 +2270,8 @@
         <w:t xml:space="preserve">.</w:t>
       </w:r>
     </w:p>
-    <w:bookmarkEnd w:id="60"/>
-    <w:bookmarkStart w:id="61" w:name="ref-BuchakRisk"/>
+    <w:bookmarkEnd w:id="62"/>
+    <w:bookmarkStart w:id="63" w:name="ref-BuchakRisk"/>
     <w:p>
       <w:pPr>
         <w:pStyle w:val="Bibliography"/>
@@ -2104,8 +2293,8 @@
         <w:t xml:space="preserve">. Oxford: Oxford University Press.</w:t>
       </w:r>
     </w:p>
-    <w:bookmarkEnd w:id="61"/>
-    <w:bookmarkStart w:id="63" w:name="ref-Burkhart2011"/>
+    <w:bookmarkEnd w:id="63"/>
+    <w:bookmarkStart w:id="65" w:name="ref-Burkhart2011"/>
     <w:p>
       <w:pPr>
         <w:pStyle w:val="Bibliography"/>
@@ -2122,7 +2311,7 @@
       <w:r>
         <w:t xml:space="preserve"> </w:t>
       </w:r>
-      <w:hyperlink r:id="rId62">
+      <w:hyperlink r:id="rId64">
         <w:r>
           <w:rPr>
             <w:rStyle w:val="Hyperlink"/>
@@ -2134,8 +2323,8 @@
         <w:t xml:space="preserve">.</w:t>
       </w:r>
     </w:p>
-    <w:bookmarkEnd w:id="63"/>
-    <w:bookmarkStart w:id="65" w:name="ref-CohenLi2023"/>
+    <w:bookmarkEnd w:id="65"/>
+    <w:bookmarkStart w:id="67" w:name="ref-CohenLi2023"/>
     <w:p>
       <w:pPr>
         <w:pStyle w:val="Bibliography"/>
@@ -2158,7 +2347,7 @@
       <w:r>
         <w:t xml:space="preserve"> </w:t>
       </w:r>
-      <w:hyperlink r:id="rId64">
+      <w:hyperlink r:id="rId66">
         <w:r>
           <w:rPr>
             <w:rStyle w:val="Hyperlink"/>
@@ -2170,8 +2359,8 @@
         <w:t xml:space="preserve">.</w:t>
       </w:r>
     </w:p>
-    <w:bookmarkEnd w:id="65"/>
-    <w:bookmarkStart w:id="67" w:name="ref-EysterRabin2005"/>
+    <w:bookmarkEnd w:id="67"/>
+    <w:bookmarkStart w:id="69" w:name="ref-EysterRabin2005"/>
     <w:p>
       <w:pPr>
         <w:pStyle w:val="Bibliography"/>
@@ -2204,7 +2393,7 @@
       <w:r>
         <w:t xml:space="preserve"> </w:t>
       </w:r>
-      <w:hyperlink r:id="rId66">
+      <w:hyperlink r:id="rId68">
         <w:r>
           <w:rPr>
             <w:rStyle w:val="Hyperlink"/>
@@ -2216,8 +2405,8 @@
         <w:t xml:space="preserve">.</w:t>
       </w:r>
     </w:p>
-    <w:bookmarkEnd w:id="67"/>
-    <w:bookmarkStart w:id="68" w:name="ref-Fong2023"/>
+    <w:bookmarkEnd w:id="69"/>
+    <w:bookmarkStart w:id="70" w:name="ref-Fong2023"/>
     <w:p>
       <w:pPr>
         <w:pStyle w:val="Bibliography"/>
@@ -2245,8 +2434,8 @@
         <w:t xml:space="preserve">, forthcoming.</w:t>
       </w:r>
     </w:p>
-    <w:bookmarkEnd w:id="68"/>
-    <w:bookmarkStart w:id="70" w:name="ref-Fusco2024"/>
+    <w:bookmarkEnd w:id="70"/>
+    <w:bookmarkStart w:id="72" w:name="ref-Fusco2024"/>
     <w:p>
       <w:pPr>
         <w:pStyle w:val="Bibliography"/>
@@ -2293,7 +2482,7 @@
       <w:r>
         <w:t xml:space="preserve"> </w:t>
       </w:r>
-      <w:hyperlink r:id="rId69">
+      <w:hyperlink r:id="rId71">
         <w:r>
           <w:rPr>
             <w:rStyle w:val="Hyperlink"/>
@@ -2305,8 +2494,8 @@
         <w:t xml:space="preserve">.</w:t>
       </w:r>
     </w:p>
-    <w:bookmarkEnd w:id="70"/>
-    <w:bookmarkStart w:id="72" w:name="ref-Gallow2020"/>
+    <w:bookmarkEnd w:id="72"/>
+    <w:bookmarkStart w:id="74" w:name="ref-Gallow2020"/>
     <w:p>
       <w:pPr>
         <w:pStyle w:val="Bibliography"/>
@@ -2339,7 +2528,7 @@
       <w:r>
         <w:t xml:space="preserve"> </w:t>
       </w:r>
-      <w:hyperlink r:id="rId71">
+      <w:hyperlink r:id="rId73">
         <w:r>
           <w:rPr>
             <w:rStyle w:val="Hyperlink"/>
@@ -2351,8 +2540,8 @@
         <w:t xml:space="preserve">.</w:t>
       </w:r>
     </w:p>
-    <w:bookmarkEnd w:id="72"/>
-    <w:bookmarkStart w:id="73" w:name="ref-GibbardHarper1978"/>
+    <w:bookmarkEnd w:id="74"/>
+    <w:bookmarkStart w:id="75" w:name="ref-GibbardHarper1978"/>
     <w:p>
       <w:pPr>
         <w:pStyle w:val="Bibliography"/>
@@ -2386,8 +2575,8 @@
         <w:t xml:space="preserve">, edited by C. A. Hooker, J. J. Leach, and E. F. McClennen, 125–62. Dordrecht: Reidel.</w:t>
       </w:r>
     </w:p>
-    <w:bookmarkEnd w:id="73"/>
-    <w:bookmarkStart w:id="75" w:name="ref-HashlerHornik2007"/>
+    <w:bookmarkEnd w:id="75"/>
+    <w:bookmarkStart w:id="77" w:name="ref-HashlerHornik2007"/>
     <w:p>
       <w:pPr>
         <w:pStyle w:val="Bibliography"/>
@@ -2420,7 +2609,7 @@
       <w:r>
         <w:t xml:space="preserve"> </w:t>
       </w:r>
-      <w:hyperlink r:id="rId74">
+      <w:hyperlink r:id="rId76">
         <w:r>
           <w:rPr>
             <w:rStyle w:val="Hyperlink"/>
@@ -2432,14 +2621,20 @@
         <w:t xml:space="preserve">.</w:t>
       </w:r>
     </w:p>
-    <w:bookmarkEnd w:id="75"/>
-    <w:bookmarkStart w:id="76" w:name="ref-Joyce1999"/>
+    <w:bookmarkEnd w:id="77"/>
+    <w:bookmarkStart w:id="79" w:name="ref-Hedden2012"/>
     <w:p>
       <w:pPr>
         <w:pStyle w:val="Bibliography"/>
       </w:pPr>
       <w:r>
-        <w:t xml:space="preserve">Joyce, James M. 1999.</w:t>
+        <w:t xml:space="preserve">Hedden, Brian. 2012.</w:t>
+      </w:r>
+      <w:r>
+        <w:t xml:space="preserve"> </w:t>
+      </w:r>
+      <w:r>
+        <w:t xml:space="preserve">“Options and the Subjective Ought.”</w:t>
       </w:r>
       <w:r>
         <w:t xml:space="preserve"> </w:t>
@@ -2449,20 +2644,37 @@
           <w:i/>
           <w:iCs/>
         </w:rPr>
-        <w:t xml:space="preserve">The Foundations of Causal Decision Theory</w:t>
-      </w:r>
-      <w:r>
-        <w:t xml:space="preserve">. Cambridge: Cambridge University Press.</w:t>
-      </w:r>
-    </w:p>
-    <w:bookmarkEnd w:id="76"/>
-    <w:bookmarkStart w:id="77" w:name="ref-Knight1921"/>
+        <w:t xml:space="preserve">Philosophical Studies</w:t>
+      </w:r>
+      <w:r>
+        <w:t xml:space="preserve"> </w:t>
+      </w:r>
+      <w:r>
+        <w:t xml:space="preserve">158 (2): 343–60.</w:t>
+      </w:r>
+      <w:r>
+        <w:t xml:space="preserve"> </w:t>
+      </w:r>
+      <w:hyperlink r:id="rId78">
+        <w:r>
+          <w:rPr>
+            <w:rStyle w:val="Hyperlink"/>
+          </w:rPr>
+          <w:t xml:space="preserve">https://doi.org/10.1007/s11098-012-9880-0</w:t>
+        </w:r>
+      </w:hyperlink>
+      <w:r>
+        <w:t xml:space="preserve">.</w:t>
+      </w:r>
+    </w:p>
+    <w:bookmarkEnd w:id="79"/>
+    <w:bookmarkStart w:id="80" w:name="ref-Joyce1999"/>
     <w:p>
       <w:pPr>
         <w:pStyle w:val="Bibliography"/>
       </w:pPr>
       <w:r>
-        <w:t xml:space="preserve">Knight, Frank. 1921.</w:t>
+        <w:t xml:space="preserve">Joyce, James M. 1999.</w:t>
       </w:r>
       <w:r>
         <w:t xml:space="preserve"> </w:t>
@@ -2472,26 +2684,20 @@
           <w:i/>
           <w:iCs/>
         </w:rPr>
-        <w:t xml:space="preserve">Risk, Uncertainty and Profit</w:t>
-      </w:r>
-      <w:r>
-        <w:t xml:space="preserve">. Chicago: University of Chicago Press.</w:t>
-      </w:r>
-    </w:p>
-    <w:bookmarkEnd w:id="77"/>
-    <w:bookmarkStart w:id="79" w:name="ref-LevinsteinSoares2020"/>
+        <w:t xml:space="preserve">The Foundations of Causal Decision Theory</w:t>
+      </w:r>
+      <w:r>
+        <w:t xml:space="preserve">. Cambridge: Cambridge University Press.</w:t>
+      </w:r>
+    </w:p>
+    <w:bookmarkEnd w:id="80"/>
+    <w:bookmarkStart w:id="81" w:name="ref-Knight1921"/>
     <w:p>
       <w:pPr>
         <w:pStyle w:val="Bibliography"/>
       </w:pPr>
       <w:r>
-        <w:t xml:space="preserve">Levinstein, Benjamin Anders, and Nate Soares. 2020.</w:t>
-      </w:r>
-      <w:r>
-        <w:t xml:space="preserve"> </w:t>
-      </w:r>
-      <w:r>
-        <w:t xml:space="preserve">“Cheating Death in Damascus.”</w:t>
+        <w:t xml:space="preserve">Knight, Frank. 1921.</w:t>
       </w:r>
       <w:r>
         <w:t xml:space="preserve"> </w:t>
@@ -2501,6 +2707,35 @@
           <w:i/>
           <w:iCs/>
         </w:rPr>
+        <w:t xml:space="preserve">Risk, Uncertainty and Profit</w:t>
+      </w:r>
+      <w:r>
+        <w:t xml:space="preserve">. Chicago: University of Chicago Press.</w:t>
+      </w:r>
+    </w:p>
+    <w:bookmarkEnd w:id="81"/>
+    <w:bookmarkStart w:id="83" w:name="ref-LevinsteinSoares2020"/>
+    <w:p>
+      <w:pPr>
+        <w:pStyle w:val="Bibliography"/>
+      </w:pPr>
+      <w:r>
+        <w:t xml:space="preserve">Levinstein, Benjamin Anders, and Nate Soares. 2020.</w:t>
+      </w:r>
+      <w:r>
+        <w:t xml:space="preserve"> </w:t>
+      </w:r>
+      <w:r>
+        <w:t xml:space="preserve">“Cheating Death in Damascus.”</w:t>
+      </w:r>
+      <w:r>
+        <w:t xml:space="preserve"> </w:t>
+      </w:r>
+      <w:r>
+        <w:rPr>
+          <w:i/>
+          <w:iCs/>
+        </w:rPr>
         <w:t xml:space="preserve">Journal of Philosophy</w:t>
       </w:r>
       <w:r>
@@ -2512,7 +2747,7 @@
       <w:r>
         <w:t xml:space="preserve"> </w:t>
       </w:r>
-      <w:hyperlink r:id="rId78">
+      <w:hyperlink r:id="rId82">
         <w:r>
           <w:rPr>
             <w:rStyle w:val="Hyperlink"/>
@@ -2524,8 +2759,8 @@
         <w:t xml:space="preserve">.</w:t>
       </w:r>
     </w:p>
-    <w:bookmarkEnd w:id="79"/>
-    <w:bookmarkStart w:id="81" w:name="ref-Lewis1981b"/>
+    <w:bookmarkEnd w:id="83"/>
+    <w:bookmarkStart w:id="85" w:name="ref-Lewis1981b"/>
     <w:p>
       <w:pPr>
         <w:pStyle w:val="Bibliography"/>
@@ -2558,7 +2793,7 @@
       <w:r>
         <w:t xml:space="preserve"> </w:t>
       </w:r>
-      <w:hyperlink r:id="rId80">
+      <w:hyperlink r:id="rId84">
         <w:r>
           <w:rPr>
             <w:rStyle w:val="Hyperlink"/>
@@ -2570,8 +2805,8 @@
         <w:t xml:space="preserve">.</w:t>
       </w:r>
     </w:p>
-    <w:bookmarkEnd w:id="81"/>
-    <w:bookmarkStart w:id="83" w:name="ref-Lewis1994b"/>
+    <w:bookmarkEnd w:id="85"/>
+    <w:bookmarkStart w:id="87" w:name="ref-Lewis1994b"/>
     <w:p>
       <w:pPr>
         <w:pStyle w:val="Bibliography"/>
@@ -2607,7 +2842,7 @@
       <w:r>
         <w:t xml:space="preserve"> </w:t>
       </w:r>
-      <w:hyperlink r:id="rId82">
+      <w:hyperlink r:id="rId86">
         <w:r>
           <w:rPr>
             <w:rStyle w:val="Hyperlink"/>
@@ -2619,8 +2854,8 @@
         <w:t xml:space="preserve">.</w:t>
       </w:r>
     </w:p>
-    <w:bookmarkEnd w:id="83"/>
-    <w:bookmarkStart w:id="84" w:name="ref-Lewis-Gorman-19041989"/>
+    <w:bookmarkEnd w:id="87"/>
+    <w:bookmarkStart w:id="88" w:name="ref-Lewis-Gorman-19041989"/>
     <w:p>
       <w:pPr>
         <w:pStyle w:val="Bibliography"/>
@@ -2675,8 +2910,8 @@
         <w:t xml:space="preserve">, edited by Helen Beebee and A. R. J. Fisher, 2:472–73. Oxford: Oxford University Press.</w:t>
       </w:r>
     </w:p>
-    <w:bookmarkEnd w:id="84"/>
-    <w:bookmarkStart w:id="86" w:name="ref-LipseyLancaster"/>
+    <w:bookmarkEnd w:id="88"/>
+    <w:bookmarkStart w:id="90" w:name="ref-LipseyLancaster"/>
     <w:p>
       <w:pPr>
         <w:pStyle w:val="Bibliography"/>
@@ -2709,7 +2944,7 @@
       <w:r>
         <w:t xml:space="preserve"> </w:t>
       </w:r>
-      <w:hyperlink r:id="rId85">
+      <w:hyperlink r:id="rId89">
         <w:r>
           <w:rPr>
             <w:rStyle w:val="Hyperlink"/>
@@ -2721,8 +2956,8 @@
         <w:t xml:space="preserve">.</w:t>
       </w:r>
     </w:p>
-    <w:bookmarkEnd w:id="86"/>
-    <w:bookmarkStart w:id="88" w:name="ref-MandelkernEtAl2017"/>
+    <w:bookmarkEnd w:id="90"/>
+    <w:bookmarkStart w:id="92" w:name="ref-MandelkernEtAl2017"/>
     <w:p>
       <w:pPr>
         <w:pStyle w:val="Bibliography"/>
@@ -2755,7 +2990,7 @@
       <w:r>
         <w:t xml:space="preserve"> </w:t>
       </w:r>
-      <w:hyperlink r:id="rId87">
+      <w:hyperlink r:id="rId91">
         <w:r>
           <w:rPr>
             <w:rStyle w:val="Hyperlink"/>
@@ -2767,8 +3002,8 @@
         <w:t xml:space="preserve">.</w:t>
       </w:r>
     </w:p>
-    <w:bookmarkEnd w:id="88"/>
-    <w:bookmarkStart w:id="90" w:name="ref-Norcross1997"/>
+    <w:bookmarkEnd w:id="92"/>
+    <w:bookmarkStart w:id="94" w:name="ref-Norcross1997"/>
     <w:p>
       <w:pPr>
         <w:pStyle w:val="Bibliography"/>
@@ -2801,7 +3036,7 @@
       <w:r>
         <w:t xml:space="preserve"> </w:t>
       </w:r>
-      <w:hyperlink r:id="rId89">
+      <w:hyperlink r:id="rId93">
         <w:r>
           <w:rPr>
             <w:rStyle w:val="Hyperlink"/>
@@ -2813,8 +3048,8 @@
         <w:t xml:space="preserve">.</w:t>
       </w:r>
     </w:p>
-    <w:bookmarkEnd w:id="90"/>
-    <w:bookmarkStart w:id="92" w:name="ref-Podgorski2022"/>
+    <w:bookmarkEnd w:id="94"/>
+    <w:bookmarkStart w:id="96" w:name="ref-Podgorski2022"/>
     <w:p>
       <w:pPr>
         <w:pStyle w:val="Bibliography"/>
@@ -2861,7 +3096,7 @@
       <w:r>
         <w:t xml:space="preserve"> </w:t>
       </w:r>
-      <w:hyperlink r:id="rId91">
+      <w:hyperlink r:id="rId95">
         <w:r>
           <w:rPr>
             <w:rStyle w:val="Hyperlink"/>
@@ -2873,8 +3108,8 @@
         <w:t xml:space="preserve">.</w:t>
       </w:r>
     </w:p>
-    <w:bookmarkEnd w:id="92"/>
-    <w:bookmarkStart w:id="93" w:name="ref-Railton1984"/>
+    <w:bookmarkEnd w:id="96"/>
+    <w:bookmarkStart w:id="97" w:name="ref-Railton1984"/>
     <w:p>
       <w:pPr>
         <w:pStyle w:val="Bibliography"/>
@@ -2905,8 +3140,8 @@
         <w:t xml:space="preserve">13 (2): 134–71.</w:t>
       </w:r>
     </w:p>
-    <w:bookmarkEnd w:id="93"/>
-    <w:bookmarkStart w:id="94" w:name="ref-Robinson1949"/>
+    <w:bookmarkEnd w:id="97"/>
+    <w:bookmarkStart w:id="98" w:name="ref-Robinson1949"/>
     <w:p>
       <w:pPr>
         <w:pStyle w:val="Bibliography"/>
@@ -2927,8 +3162,8 @@
         <w:t xml:space="preserve">Santa Monica, CA: The RAND Corporation.</w:t>
       </w:r>
     </w:p>
-    <w:bookmarkEnd w:id="94"/>
-    <w:bookmarkStart w:id="96" w:name="ref-Roussos2022"/>
+    <w:bookmarkEnd w:id="98"/>
+    <w:bookmarkStart w:id="100" w:name="ref-Roussos2022"/>
     <w:p>
       <w:pPr>
         <w:pStyle w:val="Bibliography"/>
@@ -2961,7 +3196,7 @@
       <w:r>
         <w:t xml:space="preserve"> </w:t>
       </w:r>
-      <w:hyperlink r:id="rId95">
+      <w:hyperlink r:id="rId99">
         <w:r>
           <w:rPr>
             <w:rStyle w:val="Hyperlink"/>
@@ -2973,8 +3208,8 @@
         <w:t xml:space="preserve">.</w:t>
       </w:r>
     </w:p>
-    <w:bookmarkEnd w:id="96"/>
-    <w:bookmarkStart w:id="98" w:name="ref-Roussos2025"/>
+    <w:bookmarkEnd w:id="100"/>
+    <w:bookmarkStart w:id="102" w:name="ref-Roussos2025"/>
     <w:p>
       <w:pPr>
         <w:pStyle w:val="Bibliography"/>
@@ -3007,26 +3242,20 @@
       <w:r>
         <w:t xml:space="preserve"> </w:t>
       </w:r>
-      <w:hyperlink r:id="rId97">
+      <w:hyperlink r:id="rId101">
         <w:r>
           <w:rPr>
             <w:rStyle w:val="Hyperlink"/>
           </w:rPr>
           <w:t xml:space="preserve">https://doi.org/10.1086/718493</w:t>
         </w:r>
-        <w:r>
-          <w:rPr>
-            <w:rStyle w:val="Hyperlink"/>
-          </w:rPr>
-          <w:t xml:space="preserve"> </w:t>
-        </w:r>
       </w:hyperlink>
       <w:r>
         <w:t xml:space="preserve">.</w:t>
       </w:r>
     </w:p>
-    <w:bookmarkEnd w:id="98"/>
-    <w:bookmarkStart w:id="100" w:name="ref-Schrijver2005"/>
+    <w:bookmarkEnd w:id="102"/>
+    <w:bookmarkStart w:id="104" w:name="ref-Schrijver2005"/>
     <w:p>
       <w:pPr>
         <w:pStyle w:val="Bibliography"/>
@@ -3059,7 +3288,7 @@
       <w:r>
         <w:t xml:space="preserve"> </w:t>
       </w:r>
-      <w:hyperlink r:id="rId99">
+      <w:hyperlink r:id="rId103">
         <w:r>
           <w:rPr>
             <w:rStyle w:val="Hyperlink"/>
@@ -3071,8 +3300,8 @@
         <w:t xml:space="preserve">.</w:t>
       </w:r>
     </w:p>
-    <w:bookmarkEnd w:id="100"/>
-    <w:bookmarkStart w:id="101" w:name="ref-Sidgwick1907"/>
+    <w:bookmarkEnd w:id="104"/>
+    <w:bookmarkStart w:id="105" w:name="ref-Sidgwick1907"/>
     <w:p>
       <w:pPr>
         <w:pStyle w:val="Bibliography"/>
@@ -3094,8 +3323,8 @@
         <w:t xml:space="preserve">. Seventh. London: Macmillan.</w:t>
       </w:r>
     </w:p>
-    <w:bookmarkEnd w:id="101"/>
-    <w:bookmarkStart w:id="102" w:name="ref-Skyrms1990"/>
+    <w:bookmarkEnd w:id="105"/>
+    <w:bookmarkStart w:id="106" w:name="ref-Skyrms1990"/>
     <w:p>
       <w:pPr>
         <w:pStyle w:val="Bibliography"/>
@@ -3117,8 +3346,8 @@
         <w:t xml:space="preserve">. Cambridge, MA: Harvard University Press.</w:t>
       </w:r>
     </w:p>
-    <w:bookmarkEnd w:id="102"/>
-    <w:bookmarkStart w:id="104" w:name="ref-Spencer2021"/>
+    <w:bookmarkEnd w:id="106"/>
+    <w:bookmarkStart w:id="108" w:name="ref-Spencer2021"/>
     <w:p>
       <w:pPr>
         <w:pStyle w:val="Bibliography"/>
@@ -3151,7 +3380,7 @@
       <w:r>
         <w:t xml:space="preserve"> </w:t>
       </w:r>
-      <w:hyperlink r:id="rId103">
+      <w:hyperlink r:id="rId107">
         <w:r>
           <w:rPr>
             <w:rStyle w:val="Hyperlink"/>
@@ -3163,8 +3392,8 @@
         <w:t xml:space="preserve">.</w:t>
       </w:r>
     </w:p>
-    <w:bookmarkEnd w:id="104"/>
-    <w:bookmarkStart w:id="106" w:name="ref-wiki-salesman"/>
+    <w:bookmarkEnd w:id="108"/>
+    <w:bookmarkStart w:id="110" w:name="ref-wiki-salesman"/>
     <w:p>
       <w:pPr>
         <w:pStyle w:val="Bibliography"/>
@@ -3199,7 +3428,7 @@
       <w:r>
         <w:t xml:space="preserve"> </w:t>
       </w:r>
-      <w:hyperlink r:id="rId105">
+      <w:hyperlink r:id="rId109">
         <w:r>
           <w:rPr>
             <w:rStyle w:val="Hyperlink"/>
@@ -3211,8 +3440,8 @@
         <w:t xml:space="preserve">.</w:t>
       </w:r>
     </w:p>
-    <w:bookmarkEnd w:id="106"/>
-    <w:bookmarkStart w:id="108" w:name="ref-Wedgwood2013a"/>
+    <w:bookmarkEnd w:id="110"/>
+    <w:bookmarkStart w:id="112" w:name="ref-Wedgwood2013a"/>
     <w:p>
       <w:pPr>
         <w:pStyle w:val="Bibliography"/>
@@ -3245,7 +3474,7 @@
       <w:r>
         <w:t xml:space="preserve"> </w:t>
       </w:r>
-      <w:hyperlink r:id="rId107">
+      <w:hyperlink r:id="rId111">
         <w:r>
           <w:rPr>
             <w:rStyle w:val="Hyperlink"/>
@@ -3257,8 +3486,8 @@
         <w:t xml:space="preserve">.</w:t>
       </w:r>
     </w:p>
-    <w:bookmarkEnd w:id="108"/>
-    <w:bookmarkStart w:id="110" w:name="ref-Weisberg2007"/>
+    <w:bookmarkEnd w:id="112"/>
+    <w:bookmarkStart w:id="114" w:name="ref-Weisberg2007"/>
     <w:p>
       <w:pPr>
         <w:pStyle w:val="Bibliography"/>
@@ -3291,7 +3520,7 @@
       <w:r>
         <w:t xml:space="preserve"> </w:t>
       </w:r>
-      <w:hyperlink r:id="rId109">
+      <w:hyperlink r:id="rId113">
         <w:r>
           <w:rPr>
             <w:rStyle w:val="Hyperlink"/>
@@ -3303,10 +3532,10 @@
         <w:t xml:space="preserve">.</w:t>
       </w:r>
     </w:p>
-    <w:bookmarkEnd w:id="110"/>
-    <w:bookmarkEnd w:id="111"/>
-    <w:bookmarkEnd w:id="112"/>
-    <w:bookmarkEnd w:id="113"/>
+    <w:bookmarkEnd w:id="114"/>
+    <w:bookmarkEnd w:id="115"/>
+    <w:bookmarkEnd w:id="116"/>
+    <w:bookmarkEnd w:id="117"/>
     <w:sectPr>
       <w:headerReference r:id="rId9" w:type="even"/>
       <w:headerReference r:id="rId11" w:type="default"/>
@@ -3356,11 +3585,30 @@
         <w:t xml:space="preserve"> </w:t>
       </w:r>
       <w:r>
+        <w:t xml:space="preserve">Word count. Body text plus footnotes: 5692; Abstract: 150; References: 538.</w:t>
+      </w:r>
+    </w:p>
+  </w:footnote>
+  <w:footnote w:id="21">
+    <w:p>
+      <w:pPr>
+        <w:pStyle w:val="FootnoteText"/>
+      </w:pPr>
+      <w:r>
+        <w:rPr>
+          <w:rStyle w:val="FootnoteReference"/>
+        </w:rPr>
+        <w:footnoteRef/>
+      </w:r>
+      <w:r>
+        <w:t xml:space="preserve"> </w:t>
+      </w:r>
+      <w:r>
         <w:t xml:space="preserve">The arguments here are intended to support a theory like Fusco’s, but in a fairly roundabout way, but the connection between what I say here and Fusco’s theory would take a paper as long as this one to set out.</w:t>
       </w:r>
     </w:p>
   </w:footnote>
-  <w:footnote w:id="23">
+  <w:footnote w:id="24">
     <w:p>
       <w:pPr>
         <w:pStyle w:val="FootnoteText"/>
@@ -3394,37 +3642,6 @@
       </w:r>
       <w:r>
         <w:t xml:space="preserve">.</w:t>
-      </w:r>
-    </w:p>
-  </w:footnote>
-  <w:footnote w:id="28">
-    <w:p>
-      <w:pPr>
-        <w:pStyle w:val="FootnoteText"/>
-      </w:pPr>
-      <w:r>
-        <w:rPr>
-          <w:rStyle w:val="FootnoteReference"/>
-        </w:rPr>
-        <w:footnoteRef/>
-      </w:r>
-      <w:r>
-        <w:t xml:space="preserve"> </w:t>
-      </w:r>
-      <w:r>
-        <w:t xml:space="preserve">The 257 cities are the cities in the lower 48 states from the 312 cities in North America that John</w:t>
-      </w:r>
-      <w:r>
-        <w:t xml:space="preserve"> </w:t>
-      </w:r>
-      <w:r>
-        <w:t xml:space="preserve">Burkardt (2011)</w:t>
-      </w:r>
-      <w:r>
-        <w:t xml:space="preserve"> </w:t>
-      </w:r>
-      <w:r>
-        <w:t xml:space="preserve">mapped in his dataset USCA312.</w:t>
       </w:r>
     </w:p>
   </w:footnote>
@@ -3443,16 +3660,19 @@
         <w:t xml:space="preserve"> </w:t>
       </w:r>
       <w:r>
-        <w:t xml:space="preserve">To implement both this algorithm and the optimisation I’ll mention below, I’ve used the TSP package by Michael Hashler and Kurt Hornik</w:t>
-      </w:r>
-      <w:r>
-        <w:t xml:space="preserve"> </w:t>
-      </w:r>
-      <w:r>
-        <w:t xml:space="preserve">(2007)</w:t>
-      </w:r>
-      <w:r>
-        <w:t xml:space="preserve">. The description of the two steps owes a lot to their summaries in the package documentation.</w:t>
+        <w:t xml:space="preserve">The 257 cities are the cities in the lower 48 states from the 312 cities in North America that John</w:t>
+      </w:r>
+      <w:r>
+        <w:t xml:space="preserve"> </w:t>
+      </w:r>
+      <w:r>
+        <w:t xml:space="preserve">Burkardt (2011)</w:t>
+      </w:r>
+      <w:r>
+        <w:t xml:space="preserve"> </w:t>
+      </w:r>
+      <w:r>
+        <w:t xml:space="preserve">mapped in his dataset USCA312.</w:t>
       </w:r>
     </w:p>
   </w:footnote>
@@ -3471,26 +3691,35 @@
         <w:t xml:space="preserve"> </w:t>
       </w:r>
       <w:r>
+        <w:t xml:space="preserve">To implement both this algorithm and the optimisation I’ll mention below, I’ve used the TSP package by Michael Hashler and Kurt Hornik</w:t>
+      </w:r>
+      <w:r>
+        <w:t xml:space="preserve"> </w:t>
+      </w:r>
+      <w:r>
+        <w:t xml:space="preserve">(2007)</w:t>
+      </w:r>
+      <w:r>
+        <w:t xml:space="preserve">. The description of the two steps owes a lot to their summaries in the package documentation.</w:t>
+      </w:r>
+    </w:p>
+  </w:footnote>
+  <w:footnote w:id="31">
+    <w:p>
+      <w:pPr>
+        <w:pStyle w:val="FootnoteText"/>
+      </w:pPr>
+      <w:r>
+        <w:rPr>
+          <w:rStyle w:val="FootnoteReference"/>
+        </w:rPr>
+        <w:footnoteRef/>
+      </w:r>
+      <w:r>
+        <w:t xml:space="preserve"> </w:t>
+      </w:r>
+      <w:r>
         <w:t xml:space="preserve">The algorithm is silent on which city you start with, and usually chooses this randomly.</w:t>
-      </w:r>
-    </w:p>
-  </w:footnote>
-  <w:footnote w:id="47">
-    <w:p>
-      <w:pPr>
-        <w:pStyle w:val="FootnoteText"/>
-      </w:pPr>
-      <w:r>
-        <w:rPr>
-          <w:rStyle w:val="FootnoteReference"/>
-        </w:rPr>
-        <w:footnoteRef/>
-      </w:r>
-      <w:r>
-        <w:t xml:space="preserve"> </w:t>
-      </w:r>
-      <w:r>
-        <w:t xml:space="preserve">Exactly which probability it is, or indeed whether it even strictly is a probability, varies by which theory one chooses. But the basic idea that Chooser multiples something probability like by a utility is common across theories</w:t>
       </w:r>
     </w:p>
   </w:footnote>
@@ -3509,6 +3738,25 @@
         <w:t xml:space="preserve"> </w:t>
       </w:r>
       <w:r>
+        <w:t xml:space="preserve">Exactly which probability it is, or indeed whether it even strictly is a probability, varies by which theory one chooses. But the basic idea that Chooser multiples something probability like by a utility is common across theories</w:t>
+      </w:r>
+    </w:p>
+  </w:footnote>
+  <w:footnote w:id="49">
+    <w:p>
+      <w:pPr>
+        <w:pStyle w:val="FootnoteText"/>
+      </w:pPr>
+      <w:r>
+        <w:rPr>
+          <w:rStyle w:val="FootnoteReference"/>
+        </w:rPr>
+        <w:footnoteRef/>
+      </w:r>
+      <w:r>
+        <w:t xml:space="preserve"> </w:t>
+      </w:r>
+      <w:r>
         <w:t xml:space="preserve">I’m taking this distinction from Peter</w:t>
       </w:r>
       <w:r>
@@ -3552,29 +3800,29 @@
       </w:r>
       <w:r>
         <w:t xml:space="preserve">.</w:t>
-      </w:r>
-    </w:p>
-  </w:footnote>
-  <w:footnote w:id="50">
-    <w:p>
-      <w:pPr>
-        <w:pStyle w:val="FootnoteText"/>
-      </w:pPr>
-      <w:r>
-        <w:rPr>
-          <w:rStyle w:val="FootnoteReference"/>
-        </w:rPr>
-        <w:footnoteRef/>
-      </w:r>
-      <w:r>
-        <w:t xml:space="preserve"> </w:t>
-      </w:r>
-      <w:r>
-        <w:t xml:space="preserve">Better that is than a drive around the block test drive.</w:t>
       </w:r>
     </w:p>
   </w:footnote>
   <w:footnote w:id="51">
+    <w:p>
+      <w:pPr>
+        <w:pStyle w:val="FootnoteText"/>
+      </w:pPr>
+      <w:r>
+        <w:rPr>
+          <w:rStyle w:val="FootnoteReference"/>
+        </w:rPr>
+        <w:footnoteRef/>
+      </w:r>
+      <w:r>
+        <w:t xml:space="preserve"> </w:t>
+      </w:r>
+      <w:r>
+        <w:t xml:space="preserve">Better that is than a drive around the block test drive.</w:t>
+      </w:r>
+    </w:p>
+  </w:footnote>
+  <w:footnote w:id="52">
     <w:p>
       <w:pPr>
         <w:pStyle w:val="FootnoteText"/>
@@ -4525,6 +4773,9 @@
     <w:lvlOverride w:ilvl="8">
       <w:startOverride w:val="1"/>
     </w:lvlOverride>
+  </w:num>
+  <w:num w:numId="1005">
+    <w:abstractNumId w:val="991"/>
   </w:num>
 </w:numbering>
 </file>

</xml_diff>